<commit_message>
Ajout rapport de projet
</commit_message>
<xml_diff>
--- a/Rapport de projet.docx
+++ b/Rapport de projet.docx
@@ -1,46 +1,48 @@
 
 <file path=word/document.xml><?xml version="1.0" encoding="utf-8"?>
-<w:document xmlns:wpc="http://schemas.microsoft.com/office/word/2010/wordprocessingCanvas" xmlns:cx="http://schemas.microsoft.com/office/drawing/2014/chartex" xmlns:cx1="http://schemas.microsoft.com/office/drawing/2015/9/8/chartex" xmlns:cx2="http://schemas.microsoft.com/office/drawing/2015/10/21/chartex" xmlns:cx3="http://schemas.microsoft.com/office/drawing/2016/5/9/chartex" xmlns:cx4="http://schemas.microsoft.com/office/drawing/2016/5/10/chartex" xmlns:cx5="http://schemas.microsoft.com/office/drawing/2016/5/11/chartex" xmlns:cx6="http://schemas.microsoft.com/office/drawing/2016/5/12/chartex" xmlns:cx7="http://schemas.microsoft.com/office/drawing/2016/5/13/chartex" xmlns:cx8="http://schemas.microsoft.com/office/drawing/2016/5/14/chartex" xmlns:mc="http://schemas.openxmlformats.org/markup-compatibility/2006" xmlns:aink="http://schemas.microsoft.com/office/drawing/2016/ink" xmlns:am3d="http://schemas.microsoft.com/office/drawing/2017/model3d" xmlns:o="urn:schemas-microsoft-com:office:office" xmlns:r="http://schemas.openxmlformats.org/officeDocument/2006/relationships" xmlns:m="http://schemas.openxmlformats.org/officeDocument/2006/math" xmlns:v="urn:schemas-microsoft-com:vml" xmlns:wp14="http://schemas.microsoft.com/office/word/2010/wordprocessingDrawing" xmlns:wp="http://schemas.openxmlformats.org/drawingml/2006/wordprocessingDrawing" xmlns:w10="urn:schemas-microsoft-com:office:word" xmlns:w="http://schemas.openxmlformats.org/wordprocessingml/2006/main" xmlns:w14="http://schemas.microsoft.com/office/word/2010/wordml" xmlns:w15="http://schemas.microsoft.com/office/word/2012/wordml" xmlns:w16cex="http://schemas.microsoft.com/office/word/2018/wordml/cex" xmlns:w16cid="http://schemas.microsoft.com/office/word/2016/wordml/cid" xmlns:w16="http://schemas.microsoft.com/office/word/2018/wordml" xmlns:w16se="http://schemas.microsoft.com/office/word/2015/wordml/symex" xmlns:wpg="http://schemas.microsoft.com/office/word/2010/wordprocessingGroup" xmlns:wpi="http://schemas.microsoft.com/office/word/2010/wordprocessingInk" xmlns:wne="http://schemas.microsoft.com/office/word/2006/wordml" xmlns:wps="http://schemas.microsoft.com/office/word/2010/wordprocessingShape" mc:Ignorable="w14 w15 w16se w16cid w16 w16cex wp14">
+<w:document xmlns:wpc="http://schemas.microsoft.com/office/word/2010/wordprocessingCanvas" xmlns:cx="http://schemas.microsoft.com/office/drawing/2014/chartex" xmlns:cx1="http://schemas.microsoft.com/office/drawing/2015/9/8/chartex" xmlns:cx2="http://schemas.microsoft.com/office/drawing/2015/10/21/chartex" xmlns:cx3="http://schemas.microsoft.com/office/drawing/2016/5/9/chartex" xmlns:cx4="http://schemas.microsoft.com/office/drawing/2016/5/10/chartex" xmlns:cx5="http://schemas.microsoft.com/office/drawing/2016/5/11/chartex" xmlns:cx6="http://schemas.microsoft.com/office/drawing/2016/5/12/chartex" xmlns:cx7="http://schemas.microsoft.com/office/drawing/2016/5/13/chartex" xmlns:cx8="http://schemas.microsoft.com/office/drawing/2016/5/14/chartex" xmlns:mc="http://schemas.openxmlformats.org/markup-compatibility/2006" xmlns:aink="http://schemas.microsoft.com/office/drawing/2016/ink" xmlns:am3d="http://schemas.microsoft.com/office/drawing/2017/model3d" xmlns:o="urn:schemas-microsoft-com:office:office" xmlns:r="http://schemas.openxmlformats.org/officeDocument/2006/relationships" xmlns:m="http://schemas.openxmlformats.org/officeDocument/2006/math" xmlns:v="urn:schemas-microsoft-com:vml" xmlns:wp14="http://schemas.microsoft.com/office/word/2010/wordprocessingDrawing" xmlns:wp="http://schemas.openxmlformats.org/drawingml/2006/wordprocessingDrawing" xmlns:w10="urn:schemas-microsoft-com:office:word" xmlns:w="http://schemas.openxmlformats.org/wordprocessingml/2006/main" xmlns:w14="http://schemas.microsoft.com/office/word/2010/wordml" xmlns:w15="http://schemas.microsoft.com/office/word/2012/wordml" xmlns:w16cex="http://schemas.microsoft.com/office/word/2018/wordml/cex" xmlns:w16cid="http://schemas.microsoft.com/office/word/2016/wordml/cid" xmlns:w16="http://schemas.microsoft.com/office/word/2018/wordml" xmlns:w16sdtdh="http://schemas.microsoft.com/office/word/2020/wordml/sdtdatahash" xmlns:w16se="http://schemas.microsoft.com/office/word/2015/wordml/symex" xmlns:wpg="http://schemas.microsoft.com/office/word/2010/wordprocessingGroup" xmlns:wpi="http://schemas.microsoft.com/office/word/2010/wordprocessingInk" xmlns:wne="http://schemas.microsoft.com/office/word/2006/wordml" xmlns:wps="http://schemas.microsoft.com/office/word/2010/wordprocessingShape" mc:Ignorable="w14 w15 w16se w16cid w16 w16cex w16sdtdh wp14">
   <w:body>
     <w:p>
       <w:pPr>
-        <w:pStyle w:val="Titre"/>
-        <w:jc w:val="center"/>
-        <w:rPr>
-          <w:lang w:val="fr-FR"/>
-        </w:rPr>
-      </w:pPr>
+        <w:pStyle w:val="Titre1"/>
+        <w:rPr>
+          <w:lang w:val="fr-FR"/>
+        </w:rPr>
+      </w:pPr>
+      <w:r>
+        <w:rPr>
+          <w:lang w:val="fr-FR"/>
+        </w:rPr>
+        <w:t>RCPW03</w:t>
+      </w:r>
+      <w:r>
+        <w:rPr>
+          <w:lang w:val="fr-FR"/>
+        </w:rPr>
+        <w:t xml:space="preserve"> - </w:t>
+      </w:r>
       <w:r>
         <w:rPr>
           <w:lang w:val="fr-FR"/>
         </w:rPr>
         <w:t>Projet N°3</w:t>
       </w:r>
-    </w:p>
-    <w:p>
-      <w:pPr>
-        <w:rPr>
-          <w:lang w:val="fr-FR"/>
-        </w:rPr>
-      </w:pPr>
-    </w:p>
-    <w:p>
-      <w:pPr>
-        <w:rPr>
-          <w:lang w:val="fr-FR"/>
-        </w:rPr>
-      </w:pPr>
-    </w:p>
-    <w:p>
-      <w:pPr>
-        <w:rPr>
-          <w:lang w:val="fr-FR"/>
-        </w:rPr>
-      </w:pPr>
-    </w:p>
-    <w:p>
-      <w:pPr>
-        <w:pStyle w:val="Titre1"/>
+      <w:r>
+        <w:rPr>
+          <w:lang w:val="fr-FR"/>
+        </w:rPr>
+        <w:t xml:space="preserve"> : </w:t>
+      </w:r>
+      <w:r>
+        <w:rPr>
+          <w:lang w:val="fr-FR"/>
+        </w:rPr>
+        <w:t>TELEVISION SUR IP</w:t>
+      </w:r>
+    </w:p>
+    <w:p>
+      <w:pPr>
+        <w:pStyle w:val="Titre2"/>
         <w:rPr>
           <w:lang w:val="fr-FR"/>
         </w:rPr>
@@ -68,15 +70,34 @@
         <w:rPr>
           <w:lang w:val="fr-FR"/>
         </w:rPr>
-        <w:t xml:space="preserve">En arrivant dans la salle on restore nos pc </w:t>
-      </w:r>
-    </w:p>
-    <w:p>
-      <w:pPr>
-        <w:rPr>
-          <w:lang w:val="fr-FR"/>
-        </w:rPr>
-      </w:pPr>
+        <w:t>En arrivant dans la salle on rest</w:t>
+      </w:r>
+      <w:r>
+        <w:rPr>
+          <w:lang w:val="fr-FR"/>
+        </w:rPr>
+        <w:t>au</w:t>
+      </w:r>
+      <w:r>
+        <w:rPr>
+          <w:lang w:val="fr-FR"/>
+        </w:rPr>
+        <w:t xml:space="preserve">re </w:t>
+      </w:r>
+      <w:proofErr w:type="gramStart"/>
+      <w:r>
+        <w:rPr>
+          <w:lang w:val="fr-FR"/>
+        </w:rPr>
+        <w:t>nos pc</w:t>
+      </w:r>
+      <w:proofErr w:type="gramEnd"/>
+      <w:r>
+        <w:rPr>
+          <w:lang w:val="fr-FR"/>
+        </w:rPr>
+        <w:t xml:space="preserve"> </w:t>
+      </w:r>
     </w:p>
     <w:p>
       <w:pPr>
@@ -268,13 +289,6 @@
           <w:lang w:val="fr-FR"/>
         </w:rPr>
       </w:pPr>
-    </w:p>
-    <w:p>
-      <w:pPr>
-        <w:rPr>
-          <w:lang w:val="fr-FR"/>
-        </w:rPr>
-      </w:pPr>
       <w:r>
         <w:rPr>
           <w:lang w:val="fr-FR"/>
@@ -437,21 +451,7 @@
         <w:rPr>
           <w:lang w:val="fr-FR"/>
         </w:rPr>
-        <w:t xml:space="preserve"> : </w:t>
-      </w:r>
-      <w:proofErr w:type="gramStart"/>
-      <w:r>
-        <w:rPr>
-          <w:lang w:val="fr-FR"/>
-        </w:rPr>
-        <w:t>00:</w:t>
-      </w:r>
-      <w:proofErr w:type="gramEnd"/>
-      <w:r>
-        <w:rPr>
-          <w:lang w:val="fr-FR"/>
-        </w:rPr>
-        <w:t>02:02:34:8E:62</w:t>
+        <w:t> : 00:02:02:34:8E:62</w:t>
       </w:r>
     </w:p>
     <w:p>
@@ -517,6 +517,7 @@
         <w:rPr>
           <w:lang w:val="fr-FR"/>
         </w:rPr>
+        <w:lastRenderedPageBreak/>
         <w:t>192.168.1.1</w:t>
       </w:r>
     </w:p>
@@ -723,7 +724,7 @@
 </file>
 
 <file path=word/endnotes.xml><?xml version="1.0" encoding="utf-8"?>
-<w:endnotes xmlns:wpc="http://schemas.microsoft.com/office/word/2010/wordprocessingCanvas" xmlns:cx="http://schemas.microsoft.com/office/drawing/2014/chartex" xmlns:cx1="http://schemas.microsoft.com/office/drawing/2015/9/8/chartex" xmlns:cx2="http://schemas.microsoft.com/office/drawing/2015/10/21/chartex" xmlns:cx3="http://schemas.microsoft.com/office/drawing/2016/5/9/chartex" xmlns:cx4="http://schemas.microsoft.com/office/drawing/2016/5/10/chartex" xmlns:cx5="http://schemas.microsoft.com/office/drawing/2016/5/11/chartex" xmlns:cx6="http://schemas.microsoft.com/office/drawing/2016/5/12/chartex" xmlns:cx7="http://schemas.microsoft.com/office/drawing/2016/5/13/chartex" xmlns:cx8="http://schemas.microsoft.com/office/drawing/2016/5/14/chartex" xmlns:mc="http://schemas.openxmlformats.org/markup-compatibility/2006" xmlns:aink="http://schemas.microsoft.com/office/drawing/2016/ink" xmlns:am3d="http://schemas.microsoft.com/office/drawing/2017/model3d" xmlns:o="urn:schemas-microsoft-com:office:office" xmlns:r="http://schemas.openxmlformats.org/officeDocument/2006/relationships" xmlns:m="http://schemas.openxmlformats.org/officeDocument/2006/math" xmlns:v="urn:schemas-microsoft-com:vml" xmlns:wp14="http://schemas.microsoft.com/office/word/2010/wordprocessingDrawing" xmlns:wp="http://schemas.openxmlformats.org/drawingml/2006/wordprocessingDrawing" xmlns:w10="urn:schemas-microsoft-com:office:word" xmlns:w="http://schemas.openxmlformats.org/wordprocessingml/2006/main" xmlns:w14="http://schemas.microsoft.com/office/word/2010/wordml" xmlns:w15="http://schemas.microsoft.com/office/word/2012/wordml" xmlns:w16cex="http://schemas.microsoft.com/office/word/2018/wordml/cex" xmlns:w16cid="http://schemas.microsoft.com/office/word/2016/wordml/cid" xmlns:w16="http://schemas.microsoft.com/office/word/2018/wordml" xmlns:w16se="http://schemas.microsoft.com/office/word/2015/wordml/symex" xmlns:wpg="http://schemas.microsoft.com/office/word/2010/wordprocessingGroup" xmlns:wpi="http://schemas.microsoft.com/office/word/2010/wordprocessingInk" xmlns:wne="http://schemas.microsoft.com/office/word/2006/wordml" xmlns:wps="http://schemas.microsoft.com/office/word/2010/wordprocessingShape" mc:Ignorable="w14 w15 w16se w16cid w16 w16cex wp14">
+<w:endnotes xmlns:wpc="http://schemas.microsoft.com/office/word/2010/wordprocessingCanvas" xmlns:cx="http://schemas.microsoft.com/office/drawing/2014/chartex" xmlns:cx1="http://schemas.microsoft.com/office/drawing/2015/9/8/chartex" xmlns:cx2="http://schemas.microsoft.com/office/drawing/2015/10/21/chartex" xmlns:cx3="http://schemas.microsoft.com/office/drawing/2016/5/9/chartex" xmlns:cx4="http://schemas.microsoft.com/office/drawing/2016/5/10/chartex" xmlns:cx5="http://schemas.microsoft.com/office/drawing/2016/5/11/chartex" xmlns:cx6="http://schemas.microsoft.com/office/drawing/2016/5/12/chartex" xmlns:cx7="http://schemas.microsoft.com/office/drawing/2016/5/13/chartex" xmlns:cx8="http://schemas.microsoft.com/office/drawing/2016/5/14/chartex" xmlns:mc="http://schemas.openxmlformats.org/markup-compatibility/2006" xmlns:aink="http://schemas.microsoft.com/office/drawing/2016/ink" xmlns:am3d="http://schemas.microsoft.com/office/drawing/2017/model3d" xmlns:o="urn:schemas-microsoft-com:office:office" xmlns:r="http://schemas.openxmlformats.org/officeDocument/2006/relationships" xmlns:m="http://schemas.openxmlformats.org/officeDocument/2006/math" xmlns:v="urn:schemas-microsoft-com:vml" xmlns:wp14="http://schemas.microsoft.com/office/word/2010/wordprocessingDrawing" xmlns:wp="http://schemas.openxmlformats.org/drawingml/2006/wordprocessingDrawing" xmlns:w10="urn:schemas-microsoft-com:office:word" xmlns:w="http://schemas.openxmlformats.org/wordprocessingml/2006/main" xmlns:w14="http://schemas.microsoft.com/office/word/2010/wordml" xmlns:w15="http://schemas.microsoft.com/office/word/2012/wordml" xmlns:w16cex="http://schemas.microsoft.com/office/word/2018/wordml/cex" xmlns:w16cid="http://schemas.microsoft.com/office/word/2016/wordml/cid" xmlns:w16="http://schemas.microsoft.com/office/word/2018/wordml" xmlns:w16sdtdh="http://schemas.microsoft.com/office/word/2020/wordml/sdtdatahash" xmlns:w16se="http://schemas.microsoft.com/office/word/2015/wordml/symex" xmlns:wpg="http://schemas.microsoft.com/office/word/2010/wordprocessingGroup" xmlns:wpi="http://schemas.microsoft.com/office/word/2010/wordprocessingInk" xmlns:wne="http://schemas.microsoft.com/office/word/2006/wordml" xmlns:wps="http://schemas.microsoft.com/office/word/2010/wordprocessingShape" mc:Ignorable="w14 w15 w16se w16cid w16 w16cex w16sdtdh wp14">
   <w:endnote w:type="separator" w:id="-1">
     <w:p>
       <w:pPr>
@@ -748,7 +749,7 @@
 </file>
 
 <file path=word/footnotes.xml><?xml version="1.0" encoding="utf-8"?>
-<w:footnotes xmlns:wpc="http://schemas.microsoft.com/office/word/2010/wordprocessingCanvas" xmlns:cx="http://schemas.microsoft.com/office/drawing/2014/chartex" xmlns:cx1="http://schemas.microsoft.com/office/drawing/2015/9/8/chartex" xmlns:cx2="http://schemas.microsoft.com/office/drawing/2015/10/21/chartex" xmlns:cx3="http://schemas.microsoft.com/office/drawing/2016/5/9/chartex" xmlns:cx4="http://schemas.microsoft.com/office/drawing/2016/5/10/chartex" xmlns:cx5="http://schemas.microsoft.com/office/drawing/2016/5/11/chartex" xmlns:cx6="http://schemas.microsoft.com/office/drawing/2016/5/12/chartex" xmlns:cx7="http://schemas.microsoft.com/office/drawing/2016/5/13/chartex" xmlns:cx8="http://schemas.microsoft.com/office/drawing/2016/5/14/chartex" xmlns:mc="http://schemas.openxmlformats.org/markup-compatibility/2006" xmlns:aink="http://schemas.microsoft.com/office/drawing/2016/ink" xmlns:am3d="http://schemas.microsoft.com/office/drawing/2017/model3d" xmlns:o="urn:schemas-microsoft-com:office:office" xmlns:r="http://schemas.openxmlformats.org/officeDocument/2006/relationships" xmlns:m="http://schemas.openxmlformats.org/officeDocument/2006/math" xmlns:v="urn:schemas-microsoft-com:vml" xmlns:wp14="http://schemas.microsoft.com/office/word/2010/wordprocessingDrawing" xmlns:wp="http://schemas.openxmlformats.org/drawingml/2006/wordprocessingDrawing" xmlns:w10="urn:schemas-microsoft-com:office:word" xmlns:w="http://schemas.openxmlformats.org/wordprocessingml/2006/main" xmlns:w14="http://schemas.microsoft.com/office/word/2010/wordml" xmlns:w15="http://schemas.microsoft.com/office/word/2012/wordml" xmlns:w16cex="http://schemas.microsoft.com/office/word/2018/wordml/cex" xmlns:w16cid="http://schemas.microsoft.com/office/word/2016/wordml/cid" xmlns:w16="http://schemas.microsoft.com/office/word/2018/wordml" xmlns:w16se="http://schemas.microsoft.com/office/word/2015/wordml/symex" xmlns:wpg="http://schemas.microsoft.com/office/word/2010/wordprocessingGroup" xmlns:wpi="http://schemas.microsoft.com/office/word/2010/wordprocessingInk" xmlns:wne="http://schemas.microsoft.com/office/word/2006/wordml" xmlns:wps="http://schemas.microsoft.com/office/word/2010/wordprocessingShape" mc:Ignorable="w14 w15 w16se w16cid w16 w16cex wp14">
+<w:footnotes xmlns:wpc="http://schemas.microsoft.com/office/word/2010/wordprocessingCanvas" xmlns:cx="http://schemas.microsoft.com/office/drawing/2014/chartex" xmlns:cx1="http://schemas.microsoft.com/office/drawing/2015/9/8/chartex" xmlns:cx2="http://schemas.microsoft.com/office/drawing/2015/10/21/chartex" xmlns:cx3="http://schemas.microsoft.com/office/drawing/2016/5/9/chartex" xmlns:cx4="http://schemas.microsoft.com/office/drawing/2016/5/10/chartex" xmlns:cx5="http://schemas.microsoft.com/office/drawing/2016/5/11/chartex" xmlns:cx6="http://schemas.microsoft.com/office/drawing/2016/5/12/chartex" xmlns:cx7="http://schemas.microsoft.com/office/drawing/2016/5/13/chartex" xmlns:cx8="http://schemas.microsoft.com/office/drawing/2016/5/14/chartex" xmlns:mc="http://schemas.openxmlformats.org/markup-compatibility/2006" xmlns:aink="http://schemas.microsoft.com/office/drawing/2016/ink" xmlns:am3d="http://schemas.microsoft.com/office/drawing/2017/model3d" xmlns:o="urn:schemas-microsoft-com:office:office" xmlns:r="http://schemas.openxmlformats.org/officeDocument/2006/relationships" xmlns:m="http://schemas.openxmlformats.org/officeDocument/2006/math" xmlns:v="urn:schemas-microsoft-com:vml" xmlns:wp14="http://schemas.microsoft.com/office/word/2010/wordprocessingDrawing" xmlns:wp="http://schemas.openxmlformats.org/drawingml/2006/wordprocessingDrawing" xmlns:w10="urn:schemas-microsoft-com:office:word" xmlns:w="http://schemas.openxmlformats.org/wordprocessingml/2006/main" xmlns:w14="http://schemas.microsoft.com/office/word/2010/wordml" xmlns:w15="http://schemas.microsoft.com/office/word/2012/wordml" xmlns:w16cex="http://schemas.microsoft.com/office/word/2018/wordml/cex" xmlns:w16cid="http://schemas.microsoft.com/office/word/2016/wordml/cid" xmlns:w16="http://schemas.microsoft.com/office/word/2018/wordml" xmlns:w16sdtdh="http://schemas.microsoft.com/office/word/2020/wordml/sdtdatahash" xmlns:w16se="http://schemas.microsoft.com/office/word/2015/wordml/symex" xmlns:wpg="http://schemas.microsoft.com/office/word/2010/wordprocessingGroup" xmlns:wpi="http://schemas.microsoft.com/office/word/2010/wordprocessingInk" xmlns:wne="http://schemas.microsoft.com/office/word/2006/wordml" xmlns:wps="http://schemas.microsoft.com/office/word/2010/wordprocessingShape" mc:Ignorable="w14 w15 w16se w16cid w16 w16cex w16sdtdh wp14">
   <w:footnote w:type="separator" w:id="-1">
     <w:p>
       <w:pPr>
@@ -773,63 +774,54 @@
 </file>
 
 <file path=word/header1.xml><?xml version="1.0" encoding="utf-8"?>
-<w:hdr xmlns:wpc="http://schemas.microsoft.com/office/word/2010/wordprocessingCanvas" xmlns:cx="http://schemas.microsoft.com/office/drawing/2014/chartex" xmlns:cx1="http://schemas.microsoft.com/office/drawing/2015/9/8/chartex" xmlns:cx2="http://schemas.microsoft.com/office/drawing/2015/10/21/chartex" xmlns:cx3="http://schemas.microsoft.com/office/drawing/2016/5/9/chartex" xmlns:cx4="http://schemas.microsoft.com/office/drawing/2016/5/10/chartex" xmlns:cx5="http://schemas.microsoft.com/office/drawing/2016/5/11/chartex" xmlns:cx6="http://schemas.microsoft.com/office/drawing/2016/5/12/chartex" xmlns:cx7="http://schemas.microsoft.com/office/drawing/2016/5/13/chartex" xmlns:cx8="http://schemas.microsoft.com/office/drawing/2016/5/14/chartex" xmlns:mc="http://schemas.openxmlformats.org/markup-compatibility/2006" xmlns:aink="http://schemas.microsoft.com/office/drawing/2016/ink" xmlns:am3d="http://schemas.microsoft.com/office/drawing/2017/model3d" xmlns:o="urn:schemas-microsoft-com:office:office" xmlns:r="http://schemas.openxmlformats.org/officeDocument/2006/relationships" xmlns:m="http://schemas.openxmlformats.org/officeDocument/2006/math" xmlns:v="urn:schemas-microsoft-com:vml" xmlns:wp14="http://schemas.microsoft.com/office/word/2010/wordprocessingDrawing" xmlns:wp="http://schemas.openxmlformats.org/drawingml/2006/wordprocessingDrawing" xmlns:w10="urn:schemas-microsoft-com:office:word" xmlns:w="http://schemas.openxmlformats.org/wordprocessingml/2006/main" xmlns:w14="http://schemas.microsoft.com/office/word/2010/wordml" xmlns:w15="http://schemas.microsoft.com/office/word/2012/wordml" xmlns:w16cex="http://schemas.microsoft.com/office/word/2018/wordml/cex" xmlns:w16cid="http://schemas.microsoft.com/office/word/2016/wordml/cid" xmlns:w16="http://schemas.microsoft.com/office/word/2018/wordml" xmlns:w16se="http://schemas.microsoft.com/office/word/2015/wordml/symex" xmlns:wpg="http://schemas.microsoft.com/office/word/2010/wordprocessingGroup" xmlns:wpi="http://schemas.microsoft.com/office/word/2010/wordprocessingInk" xmlns:wne="http://schemas.microsoft.com/office/word/2006/wordml" xmlns:wps="http://schemas.microsoft.com/office/word/2010/wordprocessingShape" mc:Ignorable="w14 w15 w16se w16cid w16 w16cex wp14">
+<w:hdr xmlns:wpc="http://schemas.microsoft.com/office/word/2010/wordprocessingCanvas" xmlns:cx="http://schemas.microsoft.com/office/drawing/2014/chartex" xmlns:cx1="http://schemas.microsoft.com/office/drawing/2015/9/8/chartex" xmlns:cx2="http://schemas.microsoft.com/office/drawing/2015/10/21/chartex" xmlns:cx3="http://schemas.microsoft.com/office/drawing/2016/5/9/chartex" xmlns:cx4="http://schemas.microsoft.com/office/drawing/2016/5/10/chartex" xmlns:cx5="http://schemas.microsoft.com/office/drawing/2016/5/11/chartex" xmlns:cx6="http://schemas.microsoft.com/office/drawing/2016/5/12/chartex" xmlns:cx7="http://schemas.microsoft.com/office/drawing/2016/5/13/chartex" xmlns:cx8="http://schemas.microsoft.com/office/drawing/2016/5/14/chartex" xmlns:mc="http://schemas.openxmlformats.org/markup-compatibility/2006" xmlns:aink="http://schemas.microsoft.com/office/drawing/2016/ink" xmlns:am3d="http://schemas.microsoft.com/office/drawing/2017/model3d" xmlns:o="urn:schemas-microsoft-com:office:office" xmlns:r="http://schemas.openxmlformats.org/officeDocument/2006/relationships" xmlns:m="http://schemas.openxmlformats.org/officeDocument/2006/math" xmlns:v="urn:schemas-microsoft-com:vml" xmlns:wp14="http://schemas.microsoft.com/office/word/2010/wordprocessingDrawing" xmlns:wp="http://schemas.openxmlformats.org/drawingml/2006/wordprocessingDrawing" xmlns:w10="urn:schemas-microsoft-com:office:word" xmlns:w="http://schemas.openxmlformats.org/wordprocessingml/2006/main" xmlns:w14="http://schemas.microsoft.com/office/word/2010/wordml" xmlns:w15="http://schemas.microsoft.com/office/word/2012/wordml" xmlns:w16cex="http://schemas.microsoft.com/office/word/2018/wordml/cex" xmlns:w16cid="http://schemas.microsoft.com/office/word/2016/wordml/cid" xmlns:w16="http://schemas.microsoft.com/office/word/2018/wordml" xmlns:w16sdtdh="http://schemas.microsoft.com/office/word/2020/wordml/sdtdatahash" xmlns:w16se="http://schemas.microsoft.com/office/word/2015/wordml/symex" xmlns:wpg="http://schemas.microsoft.com/office/word/2010/wordprocessingGroup" xmlns:wpi="http://schemas.microsoft.com/office/word/2010/wordprocessingInk" xmlns:wne="http://schemas.microsoft.com/office/word/2006/wordml" xmlns:wps="http://schemas.microsoft.com/office/word/2010/wordprocessingShape" mc:Ignorable="w14 w15 w16se w16cid w16 w16cex w16sdtdh wp14">
   <w:p>
     <w:pPr>
       <w:pStyle w:val="En-tte"/>
     </w:pPr>
     <w:r>
-      <w:t>Ramos Goncalves Wilson</w:t>
+      <w:t>RAMOS GON</w:t>
+    </w:r>
+    <w:r>
+      <w:t>Ç</w:t>
+    </w:r>
+    <w:r>
+      <w:t>ALVES</w:t>
+    </w:r>
+    <w:r>
+      <w:tab/>
+      <w:t>BELKHIR</w:t>
+    </w:r>
+    <w:r>
+      <w:tab/>
+      <w:t>THUREIRAJASINGAM</w:t>
     </w:r>
   </w:p>
   <w:p>
     <w:pPr>
       <w:pStyle w:val="En-tte"/>
     </w:pPr>
-    <w:proofErr w:type="spellStart"/>
     <w:r>
-      <w:t>Bekhir</w:t>
+      <w:t>Wilson</w:t>
     </w:r>
-    <w:proofErr w:type="spellEnd"/>
     <w:r>
-      <w:t xml:space="preserve"> </w:t>
-    </w:r>
-    <w:proofErr w:type="spellStart"/>
-    <w:r>
+      <w:tab/>
       <w:t>Rayane</w:t>
     </w:r>
-    <w:proofErr w:type="spellEnd"/>
-  </w:p>
-  <w:p>
-    <w:pPr>
-      <w:pStyle w:val="En-tte"/>
-    </w:pPr>
-    <w:proofErr w:type="spellStart"/>
     <w:r>
-      <w:t>Thureirajasingam</w:t>
-    </w:r>
-    <w:proofErr w:type="spellEnd"/>
-    <w:r>
-      <w:t xml:space="preserve"> </w:t>
+      <w:tab/>
     </w:r>
     <w:proofErr w:type="spellStart"/>
     <w:r>
       <w:t>Tarmeekan</w:t>
     </w:r>
     <w:proofErr w:type="spellEnd"/>
-    <w:r>
-      <w:t xml:space="preserve"> </w:t>
-    </w:r>
-    <w:r>
-      <w:tab/>
-      <w:t>RCPW03</w:t>
-    </w:r>
   </w:p>
 </w:hdr>
 </file>
 
 <file path=word/numbering.xml><?xml version="1.0" encoding="utf-8"?>
-<w:numbering xmlns:wpc="http://schemas.microsoft.com/office/word/2010/wordprocessingCanvas" xmlns:cx="http://schemas.microsoft.com/office/drawing/2014/chartex" xmlns:cx1="http://schemas.microsoft.com/office/drawing/2015/9/8/chartex" xmlns:cx2="http://schemas.microsoft.com/office/drawing/2015/10/21/chartex" xmlns:cx3="http://schemas.microsoft.com/office/drawing/2016/5/9/chartex" xmlns:cx4="http://schemas.microsoft.com/office/drawing/2016/5/10/chartex" xmlns:cx5="http://schemas.microsoft.com/office/drawing/2016/5/11/chartex" xmlns:cx6="http://schemas.microsoft.com/office/drawing/2016/5/12/chartex" xmlns:cx7="http://schemas.microsoft.com/office/drawing/2016/5/13/chartex" xmlns:cx8="http://schemas.microsoft.com/office/drawing/2016/5/14/chartex" xmlns:mc="http://schemas.openxmlformats.org/markup-compatibility/2006" xmlns:aink="http://schemas.microsoft.com/office/drawing/2016/ink" xmlns:am3d="http://schemas.microsoft.com/office/drawing/2017/model3d" xmlns:o="urn:schemas-microsoft-com:office:office" xmlns:r="http://schemas.openxmlformats.org/officeDocument/2006/relationships" xmlns:m="http://schemas.openxmlformats.org/officeDocument/2006/math" xmlns:v="urn:schemas-microsoft-com:vml" xmlns:wp14="http://schemas.microsoft.com/office/word/2010/wordprocessingDrawing" xmlns:wp="http://schemas.openxmlformats.org/drawingml/2006/wordprocessingDrawing" xmlns:w10="urn:schemas-microsoft-com:office:word" xmlns:w="http://schemas.openxmlformats.org/wordprocessingml/2006/main" xmlns:w14="http://schemas.microsoft.com/office/word/2010/wordml" xmlns:w15="http://schemas.microsoft.com/office/word/2012/wordml" xmlns:w16cex="http://schemas.microsoft.com/office/word/2018/wordml/cex" xmlns:w16cid="http://schemas.microsoft.com/office/word/2016/wordml/cid" xmlns:w16="http://schemas.microsoft.com/office/word/2018/wordml" xmlns:w16se="http://schemas.microsoft.com/office/word/2015/wordml/symex" xmlns:wpg="http://schemas.microsoft.com/office/word/2010/wordprocessingGroup" xmlns:wpi="http://schemas.microsoft.com/office/word/2010/wordprocessingInk" xmlns:wne="http://schemas.microsoft.com/office/word/2006/wordml" xmlns:wps="http://schemas.microsoft.com/office/word/2010/wordprocessingShape" mc:Ignorable="w14 w15 w16se w16cid w16 w16cex wp14">
+<w:numbering xmlns:wpc="http://schemas.microsoft.com/office/word/2010/wordprocessingCanvas" xmlns:cx="http://schemas.microsoft.com/office/drawing/2014/chartex" xmlns:cx1="http://schemas.microsoft.com/office/drawing/2015/9/8/chartex" xmlns:cx2="http://schemas.microsoft.com/office/drawing/2015/10/21/chartex" xmlns:cx3="http://schemas.microsoft.com/office/drawing/2016/5/9/chartex" xmlns:cx4="http://schemas.microsoft.com/office/drawing/2016/5/10/chartex" xmlns:cx5="http://schemas.microsoft.com/office/drawing/2016/5/11/chartex" xmlns:cx6="http://schemas.microsoft.com/office/drawing/2016/5/12/chartex" xmlns:cx7="http://schemas.microsoft.com/office/drawing/2016/5/13/chartex" xmlns:cx8="http://schemas.microsoft.com/office/drawing/2016/5/14/chartex" xmlns:mc="http://schemas.openxmlformats.org/markup-compatibility/2006" xmlns:aink="http://schemas.microsoft.com/office/drawing/2016/ink" xmlns:am3d="http://schemas.microsoft.com/office/drawing/2017/model3d" xmlns:o="urn:schemas-microsoft-com:office:office" xmlns:r="http://schemas.openxmlformats.org/officeDocument/2006/relationships" xmlns:m="http://schemas.openxmlformats.org/officeDocument/2006/math" xmlns:v="urn:schemas-microsoft-com:vml" xmlns:wp14="http://schemas.microsoft.com/office/word/2010/wordprocessingDrawing" xmlns:wp="http://schemas.openxmlformats.org/drawingml/2006/wordprocessingDrawing" xmlns:w10="urn:schemas-microsoft-com:office:word" xmlns:w="http://schemas.openxmlformats.org/wordprocessingml/2006/main" xmlns:w14="http://schemas.microsoft.com/office/word/2010/wordml" xmlns:w15="http://schemas.microsoft.com/office/word/2012/wordml" xmlns:w16cex="http://schemas.microsoft.com/office/word/2018/wordml/cex" xmlns:w16cid="http://schemas.microsoft.com/office/word/2016/wordml/cid" xmlns:w16="http://schemas.microsoft.com/office/word/2018/wordml" xmlns:w16sdtdh="http://schemas.microsoft.com/office/word/2020/wordml/sdtdatahash" xmlns:w16se="http://schemas.microsoft.com/office/word/2015/wordml/symex" xmlns:wpg="http://schemas.microsoft.com/office/word/2010/wordprocessingGroup" xmlns:wpi="http://schemas.microsoft.com/office/word/2010/wordprocessingInk" xmlns:wne="http://schemas.microsoft.com/office/word/2006/wordml" xmlns:wps="http://schemas.microsoft.com/office/word/2010/wordprocessingShape" mc:Ignorable="w14 w15 w16se w16cid w16 w16cex w16sdtdh wp14">
   <w:abstractNum w:abstractNumId="0" w15:restartNumberingAfterBreak="0">
     <w:nsid w:val="47EB41F0"/>
     <w:multiLevelType w:val="hybridMultilevel"/>
@@ -949,7 +941,7 @@
 </file>
 
 <file path=word/styles.xml><?xml version="1.0" encoding="utf-8"?>
-<w:styles xmlns:mc="http://schemas.openxmlformats.org/markup-compatibility/2006" xmlns:r="http://schemas.openxmlformats.org/officeDocument/2006/relationships" xmlns:w="http://schemas.openxmlformats.org/wordprocessingml/2006/main" xmlns:w14="http://schemas.microsoft.com/office/word/2010/wordml" xmlns:w15="http://schemas.microsoft.com/office/word/2012/wordml" xmlns:w16cex="http://schemas.microsoft.com/office/word/2018/wordml/cex" xmlns:w16cid="http://schemas.microsoft.com/office/word/2016/wordml/cid" xmlns:w16="http://schemas.microsoft.com/office/word/2018/wordml" xmlns:w16se="http://schemas.microsoft.com/office/word/2015/wordml/symex" mc:Ignorable="w14 w15 w16se w16cid w16 w16cex">
+<w:styles xmlns:mc="http://schemas.openxmlformats.org/markup-compatibility/2006" xmlns:r="http://schemas.openxmlformats.org/officeDocument/2006/relationships" xmlns:w="http://schemas.openxmlformats.org/wordprocessingml/2006/main" xmlns:w14="http://schemas.microsoft.com/office/word/2010/wordml" xmlns:w15="http://schemas.microsoft.com/office/word/2012/wordml" xmlns:w16cex="http://schemas.microsoft.com/office/word/2018/wordml/cex" xmlns:w16cid="http://schemas.microsoft.com/office/word/2016/wordml/cid" xmlns:w16="http://schemas.microsoft.com/office/word/2018/wordml" xmlns:w16sdtdh="http://schemas.microsoft.com/office/word/2020/wordml/sdtdatahash" xmlns:w16se="http://schemas.microsoft.com/office/word/2015/wordml/symex" mc:Ignorable="w14 w15 w16se w16cid w16 w16cex w16sdtdh">
   <w:docDefaults>
     <w:rPrDefault>
       <w:rPr>
@@ -1371,6 +1363,28 @@
       <w:szCs w:val="32"/>
     </w:rPr>
   </w:style>
+  <w:style w:type="paragraph" w:styleId="Titre2">
+    <w:name w:val="heading 2"/>
+    <w:basedOn w:val="Normal"/>
+    <w:next w:val="Normal"/>
+    <w:link w:val="Titre2Car"/>
+    <w:uiPriority w:val="9"/>
+    <w:unhideWhenUsed/>
+    <w:qFormat/>
+    <w:rsid w:val="001C4C37"/>
+    <w:pPr>
+      <w:keepNext/>
+      <w:keepLines/>
+      <w:spacing w:before="40" w:after="0"/>
+      <w:outlineLvl w:val="1"/>
+    </w:pPr>
+    <w:rPr>
+      <w:rFonts w:asciiTheme="majorHAnsi" w:eastAsiaTheme="majorEastAsia" w:hAnsiTheme="majorHAnsi" w:cstheme="majorBidi"/>
+      <w:color w:val="2F5496" w:themeColor="accent1" w:themeShade="BF"/>
+      <w:sz w:val="26"/>
+      <w:szCs w:val="26"/>
+    </w:rPr>
+  </w:style>
   <w:style w:type="paragraph" w:styleId="Titre3">
     <w:name w:val="heading 3"/>
     <w:basedOn w:val="Normal"/>
@@ -1562,6 +1576,20 @@
         <w:insideV w:val="single" w:sz="4" w:space="0" w:color="auto"/>
       </w:tblBorders>
     </w:tblPr>
+  </w:style>
+  <w:style w:type="character" w:customStyle="1" w:styleId="Titre2Car">
+    <w:name w:val="Titre 2 Car"/>
+    <w:basedOn w:val="Policepardfaut"/>
+    <w:link w:val="Titre2"/>
+    <w:uiPriority w:val="9"/>
+    <w:rsid w:val="001C4C37"/>
+    <w:rPr>
+      <w:rFonts w:asciiTheme="majorHAnsi" w:eastAsiaTheme="majorEastAsia" w:hAnsiTheme="majorHAnsi" w:cstheme="majorBidi"/>
+      <w:color w:val="2F5496" w:themeColor="accent1" w:themeShade="BF"/>
+      <w:sz w:val="26"/>
+      <w:szCs w:val="26"/>
+      <w:lang w:val="en-IE"/>
+    </w:rPr>
   </w:style>
 </w:styles>
 </file>

</xml_diff>